<commit_message>
assign02 has been submitted
</commit_message>
<xml_diff>
--- a/2/instruction files/a2q3/A2Q3Output.docx
+++ b/2/instruction files/a2q3/A2Q3Output.docx
@@ -1,6 +1,6 @@
 
 <file path=word/document.xml><?xml version="1.0" encoding="utf-8"?>
-<w:document xmlns:wpc="http://schemas.microsoft.com/office/word/2010/wordprocessingCanvas" xmlns:cx="http://schemas.microsoft.com/office/drawing/2014/chartex" xmlns:cx1="http://schemas.microsoft.com/office/drawing/2015/9/8/chartex" xmlns:cx2="http://schemas.microsoft.com/office/drawing/2015/10/21/chartex" xmlns:cx3="http://schemas.microsoft.com/office/drawing/2016/5/9/chartex" xmlns:cx4="http://schemas.microsoft.com/office/drawing/2016/5/10/chartex" xmlns:cx5="http://schemas.microsoft.com/office/drawing/2016/5/11/chartex" xmlns:cx6="http://schemas.microsoft.com/office/drawing/2016/5/12/chartex" xmlns:cx7="http://schemas.microsoft.com/office/drawing/2016/5/13/chartex" xmlns:cx8="http://schemas.microsoft.com/office/drawing/2016/5/14/chartex" xmlns:mc="http://schemas.openxmlformats.org/markup-compatibility/2006" xmlns:aink="http://schemas.microsoft.com/office/drawing/2016/ink" xmlns:am3d="http://schemas.microsoft.com/office/drawing/2017/model3d" xmlns:o="urn:schemas-microsoft-com:office:office" xmlns:r="http://schemas.openxmlformats.org/officeDocument/2006/relationships" xmlns:m="http://schemas.openxmlformats.org/officeDocument/2006/math" xmlns:v="urn:schemas-microsoft-com:vml" xmlns:wp14="http://schemas.microsoft.com/office/word/2010/wordprocessingDrawing" xmlns:wp="http://schemas.openxmlformats.org/drawingml/2006/wordprocessingDrawing" xmlns:w10="urn:schemas-microsoft-com:office:word" xmlns:w="http://schemas.openxmlformats.org/wordprocessingml/2006/main" xmlns:w14="http://schemas.microsoft.com/office/word/2010/wordml" xmlns:w15="http://schemas.microsoft.com/office/word/2012/wordml" xmlns:w16cex="http://schemas.microsoft.com/office/word/2018/wordml/cex" xmlns:w16cid="http://schemas.microsoft.com/office/word/2016/wordml/cid" xmlns:w16="http://schemas.microsoft.com/office/word/2018/wordml" xmlns:w16sdtdh="http://schemas.microsoft.com/office/word/2020/wordml/sdtdatahash" xmlns:w16se="http://schemas.microsoft.com/office/word/2015/wordml/symex" xmlns:wpg="http://schemas.microsoft.com/office/word/2010/wordprocessingGroup" xmlns:wpi="http://schemas.microsoft.com/office/word/2010/wordprocessingInk" xmlns:wne="http://schemas.microsoft.com/office/word/2006/wordml" xmlns:wps="http://schemas.microsoft.com/office/word/2010/wordprocessingShape" mc:Ignorable="w14 w15 w16se w16cid w16 w16cex w16sdtdh wp14">
+<w:document xmlns:wpc="http://schemas.microsoft.com/office/word/2010/wordprocessingCanvas" xmlns:cx="http://schemas.microsoft.com/office/drawing/2014/chartex" xmlns:cx1="http://schemas.microsoft.com/office/drawing/2015/9/8/chartex" xmlns:cx2="http://schemas.microsoft.com/office/drawing/2015/10/21/chartex" xmlns:cx3="http://schemas.microsoft.com/office/drawing/2016/5/9/chartex" xmlns:cx4="http://schemas.microsoft.com/office/drawing/2016/5/10/chartex" xmlns:cx5="http://schemas.microsoft.com/office/drawing/2016/5/11/chartex" xmlns:cx6="http://schemas.microsoft.com/office/drawing/2016/5/12/chartex" xmlns:cx7="http://schemas.microsoft.com/office/drawing/2016/5/13/chartex" xmlns:cx8="http://schemas.microsoft.com/office/drawing/2016/5/14/chartex" xmlns:mc="http://schemas.openxmlformats.org/markup-compatibility/2006" xmlns:aink="http://schemas.microsoft.com/office/drawing/2016/ink" xmlns:am3d="http://schemas.microsoft.com/office/drawing/2017/model3d" xmlns:o="urn:schemas-microsoft-com:office:office" xmlns:oel="http://schemas.microsoft.com/office/2019/extlst" xmlns:r="http://schemas.openxmlformats.org/officeDocument/2006/relationships" xmlns:m="http://schemas.openxmlformats.org/officeDocument/2006/math" xmlns:v="urn:schemas-microsoft-com:vml" xmlns:wp14="http://schemas.microsoft.com/office/word/2010/wordprocessingDrawing" xmlns:wp="http://schemas.openxmlformats.org/drawingml/2006/wordprocessingDrawing" xmlns:w10="urn:schemas-microsoft-com:office:word" xmlns:w="http://schemas.openxmlformats.org/wordprocessingml/2006/main" xmlns:w14="http://schemas.microsoft.com/office/word/2010/wordml" xmlns:w15="http://schemas.microsoft.com/office/word/2012/wordml" xmlns:w16cex="http://schemas.microsoft.com/office/word/2018/wordml/cex" xmlns:w16cid="http://schemas.microsoft.com/office/word/2016/wordml/cid" xmlns:w16="http://schemas.microsoft.com/office/word/2018/wordml" xmlns:w16du="http://schemas.microsoft.com/office/word/2023/wordml/word16du" xmlns:w16sdtdh="http://schemas.microsoft.com/office/word/2020/wordml/sdtdatahash" xmlns:w16sdtfl="http://schemas.microsoft.com/office/word/2024/wordml/sdtformatlock" xmlns:w16se="http://schemas.microsoft.com/office/word/2015/wordml/symex" xmlns:wpg="http://schemas.microsoft.com/office/word/2010/wordprocessingGroup" xmlns:wpi="http://schemas.microsoft.com/office/word/2010/wordprocessingInk" xmlns:wne="http://schemas.microsoft.com/office/word/2006/wordml" xmlns:wps="http://schemas.microsoft.com/office/word/2010/wordprocessingShape" mc:Ignorable="w14 w15 w16se w16cid w16 w16cex w16sdtdh w16sdtfl w16du wp14">
   <w:body>
     <w:p>
       <w:pPr>
@@ -46,7 +46,222 @@
         <w:t>TestIntegral HERE]</w:t>
       </w:r>
     </w:p>
+    <w:p>
+      <w:r>
+        <w:t>Here is Q3 a</w:t>
+      </w:r>
+    </w:p>
+    <w:p>
+      <w:r>
+        <w:t xml:space="preserve">Results for integral of example function from 6.0 to 8.0: </w:t>
+      </w:r>
+    </w:p>
+    <w:p>
+      <w:r>
+        <w:t>Method          Converged?      Loops   Result</w:t>
+      </w:r>
+    </w:p>
+    <w:p>
+      <w:r>
+        <w:t>======          ==========      =====   ======</w:t>
+      </w:r>
+    </w:p>
+    <w:p>
+      <w:r>
+        <w:t>Rectangle       true            18      3.499998092651367</w:t>
+      </w:r>
+    </w:p>
+    <w:p>
+      <w:r>
+        <w:t>Trapezoid       true            1       3.5</w:t>
+      </w:r>
+    </w:p>
+    <w:p>
+      <w:r>
+        <w:t>Simpsons        true            20      3.5000022252400718</w:t>
+      </w:r>
+    </w:p>
     <w:p/>
+    <w:p>
+      <w:r>
+        <w:t>Here is Q3 b</w:t>
+      </w:r>
+    </w:p>
+    <w:p>
+      <w:r>
+        <w:t>Results for integral of example function from 0.0 to 8.0:</w:t>
+      </w:r>
+    </w:p>
+    <w:p>
+      <w:r>
+        <w:t>Method          Converged?      Loops   Result</w:t>
+      </w:r>
+    </w:p>
+    <w:p>
+      <w:r>
+        <w:t>======          ==========      =====   ======</w:t>
+      </w:r>
+    </w:p>
+    <w:p>
+      <w:r>
+        <w:t>Rectangle       true            2       32.0</w:t>
+      </w:r>
+    </w:p>
+    <w:p>
+      <w:r>
+        <w:t>Trapezoid       true            11      29.86666259765625</w:t>
+      </w:r>
+    </w:p>
+    <w:p>
+      <w:r>
+        <w:t>Simpsons        true            20      29.866691080913924</w:t>
+      </w:r>
+    </w:p>
+    <w:p/>
+    <w:p>
+      <w:r>
+        <w:t>Here is Q3 c</w:t>
+      </w:r>
+    </w:p>
+    <w:p>
+      <w:r>
+        <w:t>Results for integral of example function from 0.0 to 2.0:</w:t>
+      </w:r>
+    </w:p>
+    <w:p>
+      <w:r>
+        <w:t>Method          Converged?      Loops   Result</w:t>
+      </w:r>
+    </w:p>
+    <w:p>
+      <w:r>
+        <w:t>======          ==========      =====   ======</w:t>
+      </w:r>
+    </w:p>
+    <w:p>
+      <w:r>
+        <w:t>Rectangle       true            20      3.141594559843255</w:t>
+      </w:r>
+    </w:p>
+    <w:p>
+      <w:r>
+        <w:t>Trapezoid       true            13      3.1415910675496996</w:t>
+      </w:r>
+    </w:p>
+    <w:p>
+      <w:r>
+        <w:t>Simpsons        true            20      3.1415948555785747</w:t>
+      </w:r>
+    </w:p>
+    <w:p/>
+    <w:p>
+      <w:r>
+        <w:t>Here is Q3 d function 1</w:t>
+      </w:r>
+    </w:p>
+    <w:p>
+      <w:r>
+        <w:t xml:space="preserve">Results for integral of example function from 0.0 to 3.141592653589793: </w:t>
+      </w:r>
+    </w:p>
+    <w:p>
+      <w:r>
+        <w:t>Method          Converged?      Loops   Result</w:t>
+      </w:r>
+    </w:p>
+    <w:p>
+      <w:r>
+        <w:t>======          ==========      =====   ======</w:t>
+      </w:r>
+    </w:p>
+    <w:p>
+      <w:r>
+        <w:t>Rectangle       true            20      0.057412582810969566</w:t>
+      </w:r>
+    </w:p>
+    <w:p>
+      <w:r>
+        <w:t>Trapezoid       true            5       0.05741263131476094</w:t>
+      </w:r>
+    </w:p>
+    <w:p>
+      <w:r>
+        <w:t>Simpsons        true            20      0.057412674061836366</w:t>
+      </w:r>
+    </w:p>
+    <w:p/>
+    <w:p>
+      <w:r>
+        <w:t>Here is Q3 d function 2</w:t>
+      </w:r>
+    </w:p>
+    <w:p>
+      <w:r>
+        <w:t>Results for integral of example function from 0.0 to 2.718281828459045:</w:t>
+      </w:r>
+    </w:p>
+    <w:p>
+      <w:r>
+        <w:t>Method          Converged?      Loops   Result</w:t>
+      </w:r>
+    </w:p>
+    <w:p>
+      <w:r>
+        <w:t>======          ==========      =====   ======</w:t>
+      </w:r>
+    </w:p>
+    <w:p>
+      <w:r>
+        <w:t>Rectangle       true            21      0.6226750463184003</w:t>
+      </w:r>
+    </w:p>
+    <w:p>
+      <w:r>
+        <w:lastRenderedPageBreak/>
+        <w:t>Trapezoid       true            11      0.6226747341830048</w:t>
+      </w:r>
+    </w:p>
+    <w:p>
+      <w:r>
+        <w:t>Simpsons        true            19      0.6226752347056386</w:t>
+      </w:r>
+    </w:p>
+    <w:p/>
+    <w:p>
+      <w:r>
+        <w:t>Here is Q3 d function 3</w:t>
+      </w:r>
+    </w:p>
+    <w:p>
+      <w:r>
+        <w:t>Results for integral of example function from 0.0 to 3.141592653589793:</w:t>
+      </w:r>
+    </w:p>
+    <w:p>
+      <w:r>
+        <w:t>Method          Converged?      Loops   Result</w:t>
+      </w:r>
+    </w:p>
+    <w:p>
+      <w:r>
+        <w:t>======          ==========      =====   ======</w:t>
+      </w:r>
+    </w:p>
+    <w:p>
+      <w:r>
+        <w:t>Rectangle       true            20      1.0606331452259994</w:t>
+      </w:r>
+    </w:p>
+    <w:p>
+      <w:r>
+        <w:t>Trapezoid       true            13      1.0606334590818143</w:t>
+      </w:r>
+    </w:p>
+    <w:p>
+      <w:r>
+        <w:t>Simpsons        true            20      1.0606346192761387</w:t>
+      </w:r>
+    </w:p>
     <w:p>
       <w:pPr>
         <w:pStyle w:val="Heading1"/>
@@ -75,6 +290,31 @@
     <w:p>
       <w:pPr>
         <w:spacing w:before="240"/>
+        <w:ind w:left="360"/>
+        <w:rPr>
+          <w:rFonts w:hint="eastAsia"/>
+          <w:lang w:eastAsia="zh-CN"/>
+        </w:rPr>
+      </w:pPr>
+      <w:r>
+        <w:rPr>
+          <w:rFonts w:hint="eastAsia"/>
+          <w:highlight w:val="yellow"/>
+          <w:lang w:eastAsia="zh-CN"/>
+        </w:rPr>
+        <w:t>I</w:t>
+      </w:r>
+      <w:r>
+        <w:rPr>
+          <w:rFonts w:hint="eastAsia"/>
+          <w:lang w:eastAsia="zh-CN"/>
+        </w:rPr>
+        <w:t xml:space="preserve"> think trapezoid is the most efficient one.</w:t>
+      </w:r>
+    </w:p>
+    <w:p>
+      <w:pPr>
+        <w:spacing w:before="240"/>
       </w:pPr>
       <w:r>
         <w:t>Explain your answer.</w:t>
@@ -90,6 +330,42 @@
           <w:highlight w:val="yellow"/>
         </w:rPr>
         <w:t>[EXPLAIN HOW YOU MADE YOUR CHOICE]</w:t>
+      </w:r>
+    </w:p>
+    <w:p>
+      <w:pPr>
+        <w:spacing w:before="240"/>
+        <w:ind w:left="360"/>
+        <w:rPr>
+          <w:rFonts w:hint="eastAsia"/>
+          <w:lang w:eastAsia="zh-CN"/>
+        </w:rPr>
+      </w:pPr>
+      <w:r>
+        <w:rPr>
+          <w:lang w:eastAsia="zh-CN"/>
+        </w:rPr>
+        <w:t>I</w:t>
+      </w:r>
+      <w:r>
+        <w:rPr>
+          <w:rFonts w:hint="eastAsia"/>
+          <w:lang w:eastAsia="zh-CN"/>
+        </w:rPr>
+        <w:t>t provides almost same precision with Simpon</w:t>
+      </w:r>
+      <w:r>
+        <w:rPr>
+          <w:lang w:eastAsia="zh-CN"/>
+        </w:rPr>
+        <w:t>’</w:t>
+      </w:r>
+      <w:r>
+        <w:rPr>
+          <w:rFonts w:hint="eastAsia"/>
+          <w:lang w:eastAsia="zh-CN"/>
+        </w:rPr>
+        <w:t>s rule when using least loops.</w:t>
       </w:r>
     </w:p>
     <w:p>
@@ -108,11 +384,11 @@
 </file>
 
 <file path=word/styles.xml><?xml version="1.0" encoding="utf-8"?>
-<w:styles xmlns:mc="http://schemas.openxmlformats.org/markup-compatibility/2006" xmlns:r="http://schemas.openxmlformats.org/officeDocument/2006/relationships" xmlns:w="http://schemas.openxmlformats.org/wordprocessingml/2006/main" xmlns:w14="http://schemas.microsoft.com/office/word/2010/wordml" xmlns:w15="http://schemas.microsoft.com/office/word/2012/wordml" xmlns:w16cex="http://schemas.microsoft.com/office/word/2018/wordml/cex" xmlns:w16cid="http://schemas.microsoft.com/office/word/2016/wordml/cid" xmlns:w16="http://schemas.microsoft.com/office/word/2018/wordml" xmlns:w16sdtdh="http://schemas.microsoft.com/office/word/2020/wordml/sdtdatahash" xmlns:w16se="http://schemas.microsoft.com/office/word/2015/wordml/symex" mc:Ignorable="w14 w15 w16se w16cid w16 w16cex w16sdtdh">
+<w:styles xmlns:mc="http://schemas.openxmlformats.org/markup-compatibility/2006" xmlns:r="http://schemas.openxmlformats.org/officeDocument/2006/relationships" xmlns:w="http://schemas.openxmlformats.org/wordprocessingml/2006/main" xmlns:w14="http://schemas.microsoft.com/office/word/2010/wordml" xmlns:w15="http://schemas.microsoft.com/office/word/2012/wordml" xmlns:w16cex="http://schemas.microsoft.com/office/word/2018/wordml/cex" xmlns:w16cid="http://schemas.microsoft.com/office/word/2016/wordml/cid" xmlns:w16="http://schemas.microsoft.com/office/word/2018/wordml" xmlns:w16du="http://schemas.microsoft.com/office/word/2023/wordml/word16du" xmlns:w16sdtdh="http://schemas.microsoft.com/office/word/2020/wordml/sdtdatahash" xmlns:w16sdtfl="http://schemas.microsoft.com/office/word/2024/wordml/sdtformatlock" xmlns:w16se="http://schemas.microsoft.com/office/word/2015/wordml/symex" mc:Ignorable="w14 w15 w16se w16cid w16 w16cex w16sdtdh w16sdtfl w16du">
   <w:docDefaults>
     <w:rPrDefault>
       <w:rPr>
-        <w:rFonts w:asciiTheme="minorHAnsi" w:eastAsiaTheme="minorHAnsi" w:hAnsiTheme="minorHAnsi" w:cstheme="minorBidi"/>
+        <w:rFonts w:asciiTheme="minorHAnsi" w:eastAsiaTheme="minorEastAsia" w:hAnsiTheme="minorHAnsi" w:cstheme="minorBidi"/>
         <w:sz w:val="22"/>
         <w:szCs w:val="22"/>
         <w:lang w:val="en-US" w:eastAsia="en-US" w:bidi="ar-SA"/>
@@ -230,6 +506,7 @@
     <w:lsdException w:name="HTML Sample" w:semiHidden="1" w:unhideWhenUsed="1"/>
     <w:lsdException w:name="HTML Typewriter" w:semiHidden="1" w:unhideWhenUsed="1"/>
     <w:lsdException w:name="HTML Variable" w:semiHidden="1" w:unhideWhenUsed="1"/>
+    <w:lsdException w:name="Normal Table" w:semiHidden="1" w:unhideWhenUsed="1"/>
     <w:lsdException w:name="annotation subject" w:semiHidden="1" w:unhideWhenUsed="1"/>
     <w:lsdException w:name="No List" w:semiHidden="1" w:unhideWhenUsed="1"/>
     <w:lsdException w:name="Outline List 1" w:semiHidden="1" w:unhideWhenUsed="1"/>
@@ -272,8 +549,11 @@
     <w:lsdException w:name="Table Contemporary" w:semiHidden="1" w:unhideWhenUsed="1"/>
     <w:lsdException w:name="Table Elegant" w:semiHidden="1" w:unhideWhenUsed="1"/>
     <w:lsdException w:name="Table Professional" w:semiHidden="1" w:unhideWhenUsed="1"/>
+    <w:lsdException w:name="Table Subtle 1" w:semiHidden="1" w:unhideWhenUsed="1"/>
     <w:lsdException w:name="Table Subtle 2" w:semiHidden="1" w:unhideWhenUsed="1"/>
     <w:lsdException w:name="Table Web 1" w:semiHidden="1" w:unhideWhenUsed="1"/>
+    <w:lsdException w:name="Table Web 2" w:semiHidden="1" w:unhideWhenUsed="1"/>
+    <w:lsdException w:name="Table Web 3" w:semiHidden="1" w:unhideWhenUsed="1"/>
     <w:lsdException w:name="Balloon Text" w:semiHidden="1" w:unhideWhenUsed="1"/>
     <w:lsdException w:name="Table Grid" w:uiPriority="59"/>
     <w:lsdException w:name="Table Theme" w:semiHidden="1" w:unhideWhenUsed="1"/>
@@ -858,6 +1138,15 @@
 </file>
 
 <file path=customXml/item1.xml><?xml version="1.0" encoding="utf-8"?>
+<?mso-contentType ?>
+<FormTemplates xmlns="http://schemas.microsoft.com/sharepoint/v3/contenttype/forms">
+  <Display>DocumentLibraryForm</Display>
+  <Edit>DocumentLibraryForm</Edit>
+  <New>DocumentLibraryForm</New>
+</FormTemplates>
+</file>
+
+<file path=customXml/item2.xml><?xml version="1.0" encoding="utf-8"?>
 <ct:contentTypeSchema xmlns:ct="http://schemas.microsoft.com/office/2006/metadata/contentType" xmlns:ma="http://schemas.microsoft.com/office/2006/metadata/properties/metaAttributes" ct:_="" ma:_="" ma:contentTypeName="Document" ma:contentTypeID="0x0101000B4FC342DA62764FBC3EF9308002E92D" ma:contentTypeVersion="17" ma:contentTypeDescription="Create a new document." ma:contentTypeScope="" ma:versionID="90704c012a057dc0ea95fb8870db3e5d">
   <xsd:schema xmlns:xsd="http://www.w3.org/2001/XMLSchema" xmlns:xs="http://www.w3.org/2001/XMLSchema" xmlns:p="http://schemas.microsoft.com/office/2006/metadata/properties" xmlns:ns2="2c703f2b-2e45-4897-8afb-57fd36e2d636" xmlns:ns3="906ba92d-599e-4b69-b48c-622f8dfa89d0" targetNamespace="http://schemas.microsoft.com/office/2006/metadata/properties" ma:root="true" ma:fieldsID="a4369950507baaa2fd07ca04966e39d1" ns2:_="" ns3:_="">
     <xsd:import namespace="2c703f2b-2e45-4897-8afb-57fd36e2d636"/>
@@ -1092,15 +1381,6 @@
 </ct:contentTypeSchema>
 </file>
 
-<file path=customXml/item2.xml><?xml version="1.0" encoding="utf-8"?>
-<?mso-contentType ?>
-<FormTemplates xmlns="http://schemas.microsoft.com/sharepoint/v3/contenttype/forms">
-  <Display>DocumentLibraryForm</Display>
-  <Edit>DocumentLibraryForm</Edit>
-  <New>DocumentLibraryForm</New>
-</FormTemplates>
-</file>
-
 <file path=customXml/item3.xml><?xml version="1.0" encoding="utf-8"?>
 <p:properties xmlns:p="http://schemas.microsoft.com/office/2006/metadata/properties" xmlns:xsi="http://www.w3.org/2001/XMLSchema-instance" xmlns:pc="http://schemas.microsoft.com/office/infopath/2007/PartnerControls">
   <documentManagement>
@@ -1113,13 +1393,39 @@
 </file>
 
 <file path=customXml/itemProps1.xml><?xml version="1.0" encoding="utf-8"?>
-<ds:datastoreItem xmlns:ds="http://schemas.openxmlformats.org/officeDocument/2006/customXml" ds:itemID="{A8E4EFD6-548C-4A54-A361-8413695E4D96}"/>
+<ds:datastoreItem xmlns:ds="http://schemas.openxmlformats.org/officeDocument/2006/customXml" ds:itemID="{1939C1C1-7AE2-41CB-82E6-5726A0360C81}">
+  <ds:schemaRefs>
+    <ds:schemaRef ds:uri="http://schemas.microsoft.com/sharepoint/v3/contenttype/forms"/>
+  </ds:schemaRefs>
+</ds:datastoreItem>
 </file>
 
 <file path=customXml/itemProps2.xml><?xml version="1.0" encoding="utf-8"?>
-<ds:datastoreItem xmlns:ds="http://schemas.openxmlformats.org/officeDocument/2006/customXml" ds:itemID="{1939C1C1-7AE2-41CB-82E6-5726A0360C81}"/>
+<ds:datastoreItem xmlns:ds="http://schemas.openxmlformats.org/officeDocument/2006/customXml" ds:itemID="{A8E4EFD6-548C-4A54-A361-8413695E4D96}">
+  <ds:schemaRefs>
+    <ds:schemaRef ds:uri="http://schemas.microsoft.com/office/2006/metadata/contentType"/>
+    <ds:schemaRef ds:uri="http://schemas.microsoft.com/office/2006/metadata/properties/metaAttributes"/>
+    <ds:schemaRef ds:uri="http://www.w3.org/2001/XMLSchema"/>
+    <ds:schemaRef ds:uri="http://schemas.microsoft.com/office/2006/metadata/properties"/>
+    <ds:schemaRef ds:uri="2c703f2b-2e45-4897-8afb-57fd36e2d636"/>
+    <ds:schemaRef ds:uri="906ba92d-599e-4b69-b48c-622f8dfa89d0"/>
+    <ds:schemaRef ds:uri="http://schemas.microsoft.com/office/2006/documentManagement/types"/>
+    <ds:schemaRef ds:uri="http://schemas.microsoft.com/office/infopath/2007/PartnerControls"/>
+    <ds:schemaRef ds:uri="http://schemas.openxmlformats.org/package/2006/metadata/core-properties"/>
+    <ds:schemaRef ds:uri="http://purl.org/dc/elements/1.1/"/>
+    <ds:schemaRef ds:uri="http://purl.org/dc/terms/"/>
+    <ds:schemaRef ds:uri="http://schemas.microsoft.com/internal/obd"/>
+  </ds:schemaRefs>
+</ds:datastoreItem>
 </file>
 
 <file path=customXml/itemProps3.xml><?xml version="1.0" encoding="utf-8"?>
-<ds:datastoreItem xmlns:ds="http://schemas.openxmlformats.org/officeDocument/2006/customXml" ds:itemID="{455004C4-FF13-430D-B4A0-D791FFA39D41}"/>
+<ds:datastoreItem xmlns:ds="http://schemas.openxmlformats.org/officeDocument/2006/customXml" ds:itemID="{455004C4-FF13-430D-B4A0-D791FFA39D41}">
+  <ds:schemaRefs>
+    <ds:schemaRef ds:uri="http://schemas.microsoft.com/office/2006/metadata/properties"/>
+    <ds:schemaRef ds:uri="http://schemas.microsoft.com/office/infopath/2007/PartnerControls"/>
+    <ds:schemaRef ds:uri="2c703f2b-2e45-4897-8afb-57fd36e2d636"/>
+    <ds:schemaRef ds:uri="906ba92d-599e-4b69-b48c-622f8dfa89d0"/>
+  </ds:schemaRefs>
+</ds:datastoreItem>
 </file>
</xml_diff>